<commit_message>
GE large file 1.2
</commit_message>
<xml_diff>
--- a/1. ReadMe/Issues_250429_DARPA-DSO-Zenith-Code_Github.docx
+++ b/1. ReadMe/Issues_250429_DARPA-DSO-Zenith-Code_Github.docx
@@ -83,45 +83,7 @@
           <w:sz w:val="24"/>
           <w:szCs w:val="24"/>
         </w:rPr>
-        <w:t>No issues at present</w:t>
-      </w:r>
-    </w:p>
-    <w:p>
-      <w:pPr>
-        <w:spacing w:after="0" w:line="240" w:lineRule="auto"/>
-        <w:rPr>
-          <w:rFonts w:ascii="Times New Roman" w:hAnsi="Times New Roman" w:cs="Times New Roman"/>
-          <w:sz w:val="24"/>
-          <w:szCs w:val="24"/>
-        </w:rPr>
-      </w:pPr>
-    </w:p>
-    <w:p>
-      <w:pPr>
-        <w:spacing w:after="0" w:line="240" w:lineRule="auto"/>
-        <w:rPr>
-          <w:rFonts w:ascii="Times New Roman" w:hAnsi="Times New Roman" w:cs="Times New Roman"/>
-          <w:sz w:val="24"/>
-          <w:szCs w:val="24"/>
-        </w:rPr>
-      </w:pPr>
-      <w:r>
-        <w:rPr>
-          <w:rFonts w:ascii="Times New Roman" w:hAnsi="Times New Roman" w:cs="Times New Roman"/>
-          <w:sz w:val="24"/>
-          <w:szCs w:val="24"/>
-        </w:rPr>
-        <w:t>All enquiries about this repository may b</w:t>
-      </w:r>
-      <w:bookmarkStart w:id="0" w:name="_GoBack"/>
-      <w:bookmarkEnd w:id="0"/>
-      <w:r>
-        <w:rPr>
-          <w:rFonts w:ascii="Times New Roman" w:hAnsi="Times New Roman" w:cs="Times New Roman"/>
-          <w:sz w:val="24"/>
-          <w:szCs w:val="24"/>
-        </w:rPr>
-        <w:t xml:space="preserve">e emailed to </w:t>
+        <w:t xml:space="preserve">All enquiries about this repository may be emailed to </w:t>
       </w:r>
       <w:hyperlink r:id="rId5" w:history="1">
         <w:r>
@@ -142,6 +104,190 @@
         </w:rPr>
         <w:t>.</w:t>
       </w:r>
+    </w:p>
+    <w:p>
+      <w:pPr>
+        <w:spacing w:after="0" w:line="240" w:lineRule="auto"/>
+        <w:rPr>
+          <w:rFonts w:ascii="Times New Roman" w:hAnsi="Times New Roman" w:cs="Times New Roman"/>
+          <w:sz w:val="24"/>
+          <w:szCs w:val="24"/>
+        </w:rPr>
+      </w:pPr>
+    </w:p>
+    <w:p>
+      <w:pPr>
+        <w:spacing w:after="0" w:line="240" w:lineRule="auto"/>
+        <w:rPr>
+          <w:rFonts w:ascii="Times New Roman" w:hAnsi="Times New Roman" w:cs="Times New Roman"/>
+          <w:b/>
+          <w:sz w:val="24"/>
+          <w:szCs w:val="24"/>
+        </w:rPr>
+      </w:pPr>
+      <w:r>
+        <w:rPr>
+          <w:rFonts w:ascii="Times New Roman" w:hAnsi="Times New Roman" w:cs="Times New Roman"/>
+          <w:b/>
+          <w:sz w:val="24"/>
+          <w:szCs w:val="24"/>
+        </w:rPr>
+        <w:t>Issues:</w:t>
+      </w:r>
+    </w:p>
+    <w:p>
+      <w:pPr>
+        <w:spacing w:after="0" w:line="240" w:lineRule="auto"/>
+        <w:rPr>
+          <w:rFonts w:ascii="Times New Roman" w:hAnsi="Times New Roman" w:cs="Times New Roman"/>
+          <w:sz w:val="24"/>
+          <w:szCs w:val="24"/>
+        </w:rPr>
+      </w:pPr>
+      <w:r>
+        <w:rPr>
+          <w:rFonts w:ascii="Times New Roman" w:hAnsi="Times New Roman" w:cs="Times New Roman"/>
+          <w:sz w:val="24"/>
+          <w:szCs w:val="24"/>
+        </w:rPr>
+        <w:t>Date 4-29-2025</w:t>
+      </w:r>
+      <w:r>
+        <w:rPr>
+          <w:rFonts w:ascii="Times New Roman" w:hAnsi="Times New Roman" w:cs="Times New Roman"/>
+          <w:sz w:val="24"/>
+          <w:szCs w:val="24"/>
+        </w:rPr>
+        <w:t>, status: unresolved</w:t>
+      </w:r>
+    </w:p>
+    <w:p>
+      <w:pPr>
+        <w:spacing w:after="0" w:line="240" w:lineRule="auto"/>
+        <w:rPr>
+          <w:rFonts w:ascii="Times New Roman" w:hAnsi="Times New Roman" w:cs="Times New Roman"/>
+          <w:sz w:val="24"/>
+          <w:szCs w:val="24"/>
+        </w:rPr>
+      </w:pPr>
+      <w:r>
+        <w:rPr>
+          <w:rFonts w:ascii="Times New Roman" w:hAnsi="Times New Roman" w:cs="Times New Roman"/>
+          <w:sz w:val="24"/>
+          <w:szCs w:val="24"/>
+        </w:rPr>
+        <w:t xml:space="preserve">2D </w:t>
+      </w:r>
+      <w:proofErr w:type="spellStart"/>
+      <w:r>
+        <w:rPr>
+          <w:rFonts w:ascii="Times New Roman" w:hAnsi="Times New Roman" w:cs="Times New Roman"/>
+          <w:sz w:val="24"/>
+          <w:szCs w:val="24"/>
+        </w:rPr>
+        <w:t>simulation.mph</w:t>
+      </w:r>
+      <w:proofErr w:type="spellEnd"/>
+      <w:r>
+        <w:rPr>
+          <w:rFonts w:ascii="Times New Roman" w:hAnsi="Times New Roman" w:cs="Times New Roman"/>
+          <w:sz w:val="24"/>
+          <w:szCs w:val="24"/>
+        </w:rPr>
+        <w:t xml:space="preserve"> is renamed </w:t>
+      </w:r>
+      <w:r>
+        <w:rPr>
+          <w:rFonts w:ascii="Times New Roman" w:hAnsi="Times New Roman" w:cs="Times New Roman"/>
+          <w:sz w:val="24"/>
+          <w:szCs w:val="24"/>
+        </w:rPr>
+        <w:t>2D_simulation.mph</w:t>
+      </w:r>
+    </w:p>
+    <w:p>
+      <w:pPr>
+        <w:spacing w:after="0" w:line="240" w:lineRule="auto"/>
+        <w:rPr>
+          <w:rFonts w:ascii="Times New Roman" w:hAnsi="Times New Roman" w:cs="Times New Roman"/>
+          <w:sz w:val="24"/>
+          <w:szCs w:val="24"/>
+        </w:rPr>
+      </w:pPr>
+    </w:p>
+    <w:p>
+      <w:pPr>
+        <w:spacing w:after="0" w:line="240" w:lineRule="auto"/>
+        <w:rPr>
+          <w:rFonts w:ascii="Times New Roman" w:hAnsi="Times New Roman" w:cs="Times New Roman"/>
+          <w:sz w:val="24"/>
+          <w:szCs w:val="24"/>
+        </w:rPr>
+      </w:pPr>
+      <w:r>
+        <w:rPr>
+          <w:rFonts w:ascii="Times New Roman" w:hAnsi="Times New Roman" w:cs="Times New Roman"/>
+          <w:sz w:val="24"/>
+          <w:szCs w:val="24"/>
+        </w:rPr>
+        <w:t>Date 4-29-2025</w:t>
+      </w:r>
+      <w:r>
+        <w:rPr>
+          <w:rFonts w:ascii="Times New Roman" w:hAnsi="Times New Roman" w:cs="Times New Roman"/>
+          <w:sz w:val="24"/>
+          <w:szCs w:val="24"/>
+        </w:rPr>
+        <w:t>, status: unresolved</w:t>
+      </w:r>
+    </w:p>
+    <w:p>
+      <w:pPr>
+        <w:spacing w:after="0" w:line="240" w:lineRule="auto"/>
+        <w:rPr>
+          <w:rFonts w:ascii="Times New Roman" w:hAnsi="Times New Roman" w:cs="Times New Roman"/>
+          <w:sz w:val="24"/>
+          <w:szCs w:val="24"/>
+        </w:rPr>
+      </w:pPr>
+      <w:bookmarkStart w:id="0" w:name="_GoBack"/>
+      <w:bookmarkEnd w:id="0"/>
+      <w:r>
+        <w:rPr>
+          <w:rFonts w:ascii="Times New Roman" w:hAnsi="Times New Roman" w:cs="Times New Roman"/>
+          <w:sz w:val="24"/>
+          <w:szCs w:val="24"/>
+        </w:rPr>
+        <w:t xml:space="preserve">Full MDM </w:t>
+      </w:r>
+      <w:proofErr w:type="spellStart"/>
+      <w:r>
+        <w:rPr>
+          <w:rFonts w:ascii="Times New Roman" w:hAnsi="Times New Roman" w:cs="Times New Roman"/>
+          <w:sz w:val="24"/>
+          <w:szCs w:val="24"/>
+        </w:rPr>
+        <w:t>Dish.wbpz</w:t>
+      </w:r>
+      <w:proofErr w:type="spellEnd"/>
+      <w:r>
+        <w:rPr>
+          <w:rFonts w:ascii="Times New Roman" w:hAnsi="Times New Roman" w:cs="Times New Roman"/>
+          <w:sz w:val="24"/>
+          <w:szCs w:val="24"/>
+        </w:rPr>
+        <w:t xml:space="preserve"> is renamed </w:t>
+      </w:r>
+      <w:proofErr w:type="spellStart"/>
+      <w:r>
+        <w:rPr>
+          <w:rFonts w:ascii="Times New Roman" w:hAnsi="Times New Roman" w:cs="Times New Roman"/>
+          <w:sz w:val="24"/>
+          <w:szCs w:val="24"/>
+        </w:rPr>
+        <w:t>Full_MDM_Dish.wbpz</w:t>
+      </w:r>
+      <w:proofErr w:type="spellEnd"/>
     </w:p>
     <w:sectPr>
       <w:pgSz w:w="12240" w:h="15840"/>
@@ -1049,6 +1195,95 @@
       <w:rPr>
         <w:rFonts w:ascii="Wingdings" w:hAnsi="Wingdings" w:hint="default"/>
       </w:rPr>
+    </w:lvl>
+  </w:abstractNum>
+  <w:abstractNum w:abstractNumId="8" w15:restartNumberingAfterBreak="0">
+    <w:nsid w:val="73D335D4"/>
+    <w:multiLevelType w:val="hybridMultilevel"/>
+    <w:tmpl w:val="9C200C38"/>
+    <w:lvl w:ilvl="0" w:tplc="0409000F">
+      <w:start w:val="1"/>
+      <w:numFmt w:val="decimal"/>
+      <w:lvlText w:val="%1."/>
+      <w:lvlJc w:val="left"/>
+      <w:pPr>
+        <w:ind w:left="360" w:hanging="360"/>
+      </w:pPr>
+      <w:rPr>
+        <w:rFonts w:hint="default"/>
+      </w:rPr>
+    </w:lvl>
+    <w:lvl w:ilvl="1" w:tplc="04090019" w:tentative="1">
+      <w:start w:val="1"/>
+      <w:numFmt w:val="lowerLetter"/>
+      <w:lvlText w:val="%2."/>
+      <w:lvlJc w:val="left"/>
+      <w:pPr>
+        <w:ind w:left="1080" w:hanging="360"/>
+      </w:pPr>
+    </w:lvl>
+    <w:lvl w:ilvl="2" w:tplc="0409001B" w:tentative="1">
+      <w:start w:val="1"/>
+      <w:numFmt w:val="lowerRoman"/>
+      <w:lvlText w:val="%3."/>
+      <w:lvlJc w:val="right"/>
+      <w:pPr>
+        <w:ind w:left="1800" w:hanging="180"/>
+      </w:pPr>
+    </w:lvl>
+    <w:lvl w:ilvl="3" w:tplc="0409000F" w:tentative="1">
+      <w:start w:val="1"/>
+      <w:numFmt w:val="decimal"/>
+      <w:lvlText w:val="%4."/>
+      <w:lvlJc w:val="left"/>
+      <w:pPr>
+        <w:ind w:left="2520" w:hanging="360"/>
+      </w:pPr>
+    </w:lvl>
+    <w:lvl w:ilvl="4" w:tplc="04090019" w:tentative="1">
+      <w:start w:val="1"/>
+      <w:numFmt w:val="lowerLetter"/>
+      <w:lvlText w:val="%5."/>
+      <w:lvlJc w:val="left"/>
+      <w:pPr>
+        <w:ind w:left="3240" w:hanging="360"/>
+      </w:pPr>
+    </w:lvl>
+    <w:lvl w:ilvl="5" w:tplc="0409001B" w:tentative="1">
+      <w:start w:val="1"/>
+      <w:numFmt w:val="lowerRoman"/>
+      <w:lvlText w:val="%6."/>
+      <w:lvlJc w:val="right"/>
+      <w:pPr>
+        <w:ind w:left="3960" w:hanging="180"/>
+      </w:pPr>
+    </w:lvl>
+    <w:lvl w:ilvl="6" w:tplc="0409000F" w:tentative="1">
+      <w:start w:val="1"/>
+      <w:numFmt w:val="decimal"/>
+      <w:lvlText w:val="%7."/>
+      <w:lvlJc w:val="left"/>
+      <w:pPr>
+        <w:ind w:left="4680" w:hanging="360"/>
+      </w:pPr>
+    </w:lvl>
+    <w:lvl w:ilvl="7" w:tplc="04090019" w:tentative="1">
+      <w:start w:val="1"/>
+      <w:numFmt w:val="lowerLetter"/>
+      <w:lvlText w:val="%8."/>
+      <w:lvlJc w:val="left"/>
+      <w:pPr>
+        <w:ind w:left="5400" w:hanging="360"/>
+      </w:pPr>
+    </w:lvl>
+    <w:lvl w:ilvl="8" w:tplc="0409001B" w:tentative="1">
+      <w:start w:val="1"/>
+      <w:numFmt w:val="lowerRoman"/>
+      <w:lvlText w:val="%9."/>
+      <w:lvlJc w:val="right"/>
+      <w:pPr>
+        <w:ind w:left="6120" w:hanging="180"/>
+      </w:pPr>
     </w:lvl>
   </w:abstractNum>
   <w:num w:numId="1">
@@ -1074,6 +1309,9 @@
   </w:num>
   <w:num w:numId="8">
     <w:abstractNumId w:val="2"/>
+  </w:num>
+  <w:num w:numId="9">
+    <w:abstractNumId w:val="8"/>
   </w:num>
 </w:numbering>
 </file>

</xml_diff>